<commit_message>
new lab for DB
</commit_message>
<xml_diff>
--- a/programming_server_crossplatform_applications/labs/lab_1/Lab_01.docx
+++ b/programming_server_crossplatform_applications/labs/lab_1/Lab_01.docx
@@ -224,47 +224,7 @@
           <w:sz w:val="28"/>
           <w:szCs w:val="28"/>
         </w:rPr>
-        <w:t>Интернет</w:t>
-      </w:r>
-      <w:r>
-        <w:rPr>
-          <w:rFonts w:ascii="Courier New" w:hAnsi="Courier New" w:cs="Courier New"/>
-          <w:sz w:val="28"/>
-          <w:szCs w:val="28"/>
-        </w:rPr>
-        <w:t xml:space="preserve"> </w:t>
-      </w:r>
-      <w:r>
-        <w:rPr>
-          <w:rFonts w:ascii="Courier New" w:hAnsi="Courier New" w:cs="Courier New"/>
-          <w:sz w:val="28"/>
-          <w:szCs w:val="28"/>
-        </w:rPr>
-        <w:t>– это всемирная компьютерная сеть,</w:t>
-      </w:r>
-      <w:r>
-        <w:rPr>
-          <w:rFonts w:ascii="Courier New" w:hAnsi="Courier New" w:cs="Courier New"/>
-          <w:sz w:val="28"/>
-          <w:szCs w:val="28"/>
-        </w:rPr>
-        <w:t xml:space="preserve"> объединяющая между собой компьютеры,</w:t>
-      </w:r>
-      <w:r>
-        <w:rPr>
-          <w:rFonts w:ascii="Courier New" w:hAnsi="Courier New" w:cs="Courier New"/>
-          <w:sz w:val="28"/>
-          <w:szCs w:val="28"/>
-        </w:rPr>
-        <w:t xml:space="preserve"> предназначенная для хранения, обработки и передачи информации</w:t>
-      </w:r>
-      <w:r>
-        <w:rPr>
-          <w:rFonts w:ascii="Courier New" w:hAnsi="Courier New" w:cs="Courier New"/>
-          <w:sz w:val="28"/>
-          <w:szCs w:val="28"/>
-        </w:rPr>
-        <w:t xml:space="preserve"> через стандартизированные протоколы, такие как </w:t>
+        <w:t xml:space="preserve">Интернет – это всемирная компьютерная сеть, объединяющая между собой компьютеры, предназначенная для хранения, обработки и передачи информации через стандартизированные протоколы, такие как </w:t>
       </w:r>
       <w:r>
         <w:rPr>
@@ -841,15 +801,7 @@
           <w:sz w:val="28"/>
           <w:szCs w:val="28"/>
         </w:rPr>
-        <w:t>У</w:t>
-      </w:r>
-      <w:r>
-        <w:rPr>
-          <w:rFonts w:ascii="Courier New" w:hAnsi="Courier New" w:cs="Courier New"/>
-          <w:sz w:val="28"/>
-          <w:szCs w:val="28"/>
-        </w:rPr>
-        <w:t xml:space="preserve">стройство, имеющее </w:t>
+        <w:t xml:space="preserve">Устройство, имеющее </w:t>
       </w:r>
       <w:r>
         <w:rPr>
@@ -957,23 +909,7 @@
           <w:sz w:val="28"/>
           <w:szCs w:val="28"/>
         </w:rPr>
-        <w:t>ложение = приложение (программа</w:t>
-      </w:r>
-      <w:r>
-        <w:rPr>
-          <w:rFonts w:ascii="Courier New" w:hAnsi="Courier New" w:cs="Courier New"/>
-          <w:sz w:val="28"/>
-          <w:szCs w:val="28"/>
-        </w:rPr>
-        <w:t>, архитектурный шаблон</w:t>
-      </w:r>
-      <w:r>
-        <w:rPr>
-          <w:rFonts w:ascii="Courier New" w:hAnsi="Courier New" w:cs="Courier New"/>
-          <w:sz w:val="28"/>
-          <w:szCs w:val="28"/>
-        </w:rPr>
-        <w:t xml:space="preserve">) с клиент-серверной архитектурой: приложение, состоящее из двух компонент – клиента и </w:t>
+        <w:t xml:space="preserve">ложение = приложение (программа, архитектурный шаблон) с клиент-серверной архитектурой: приложение, состоящее из двух компонент – клиента и </w:t>
       </w:r>
       <w:r>
         <w:rPr>
@@ -2125,9 +2061,9 @@
           <w:lang w:eastAsia="ru-RU"/>
         </w:rPr>
         <w:drawing>
-          <wp:inline distT="0" distB="0" distL="0" distR="0" wp14:anchorId="3140C143" wp14:editId="55E4A405">
-            <wp:extent cx="5554814" cy="1915699"/>
-            <wp:effectExtent l="19050" t="19050" r="27305" b="27940"/>
+          <wp:inline distT="0" distB="0" distL="0" distR="0" wp14:anchorId="3140C143" wp14:editId="6E6F1019">
+            <wp:extent cx="5553253" cy="1704243"/>
+            <wp:effectExtent l="19050" t="19050" r="9525" b="10795"/>
             <wp:docPr id="13" name="Рисунок 13"/>
             <wp:cNvGraphicFramePr>
               <a:graphicFrameLocks xmlns:a="http://schemas.openxmlformats.org/drawingml/2006/main" noChangeAspect="1"/>
@@ -2154,7 +2090,7 @@
                   <pic:spPr>
                     <a:xfrm>
                       <a:off x="0" y="0"/>
-                      <a:ext cx="5570123" cy="1920978"/>
+                      <a:ext cx="5575310" cy="1711012"/>
                     </a:xfrm>
                     <a:prstGeom prst="rect">
                       <a:avLst/>
@@ -2444,7 +2380,6 @@
           <w:sz w:val="28"/>
           <w:szCs w:val="28"/>
         </w:rPr>
-        <w:lastRenderedPageBreak/>
         <w:t>заголовки (пары: имя</w:t>
       </w:r>
       <w:r>
@@ -2487,6 +2422,7 @@
           <w:sz w:val="28"/>
           <w:szCs w:val="28"/>
         </w:rPr>
+        <w:lastRenderedPageBreak/>
         <w:t>расширение.</w:t>
       </w:r>
     </w:p>
@@ -2952,15 +2888,7 @@
           <w:sz w:val="28"/>
           <w:szCs w:val="28"/>
         </w:rPr>
-        <w:t>К</w:t>
-      </w:r>
-      <w:r>
-        <w:rPr>
-          <w:rFonts w:ascii="Courier New" w:hAnsi="Courier New" w:cs="Courier New"/>
-          <w:sz w:val="28"/>
-          <w:szCs w:val="28"/>
-        </w:rPr>
-        <w:t xml:space="preserve">лиент-серверное приложение, у которого клиент и сервер взаимодействуют по протоколу </w:t>
+        <w:t xml:space="preserve">Клиент-серверное приложение, у которого клиент и сервер взаимодействуют по протоколу </w:t>
       </w:r>
       <w:r>
         <w:rPr>
@@ -3109,15 +3037,7 @@
           <w:sz w:val="28"/>
           <w:szCs w:val="28"/>
         </w:rPr>
-        <w:t>К</w:t>
-      </w:r>
-      <w:r>
-        <w:rPr>
-          <w:rFonts w:ascii="Courier New" w:hAnsi="Courier New" w:cs="Courier New"/>
-          <w:sz w:val="28"/>
-          <w:szCs w:val="28"/>
-        </w:rPr>
-        <w:t xml:space="preserve">огда говорят о разработке </w:t>
+        <w:t xml:space="preserve">Когда говорят о разработке </w:t>
       </w:r>
       <w:r>
         <w:rPr>
@@ -3304,16 +3224,7 @@
           <w:sz w:val="28"/>
           <w:szCs w:val="28"/>
         </w:rPr>
-        <w:t xml:space="preserve">: приложение, способное работать на более чем одной программно-аппаратной (аппаратура + операционная система) платформе. Кроссплатформенность может быть достигнута различными способами: 1) на уровне компилятора (С, С++); 2) на </w:t>
-      </w:r>
-      <w:r>
-        <w:rPr>
-          <w:rFonts w:ascii="Courier New" w:hAnsi="Courier New" w:cs="Courier New"/>
-          <w:sz w:val="28"/>
-          <w:szCs w:val="28"/>
-        </w:rPr>
-        <w:lastRenderedPageBreak/>
-        <w:t>уровне среды (фреймворка) исполнения (</w:t>
+        <w:t>: приложение, способное работать на более чем одной программно-аппаратной (аппаратура + операционная система) платформе. Кроссплатформенность может быть достигнута различными способами: 1) на уровне компилятора (С, С++); 2) на уровне среды (фреймворка) исполнения (</w:t>
       </w:r>
       <w:r>
         <w:rPr>
@@ -3662,10 +3573,10 @@
             <v:path o:extrusionok="f" gradientshapeok="t" o:connecttype="rect"/>
             <o:lock v:ext="edit" aspectratio="t"/>
           </v:shapetype>
-          <v:shape id="_x0000_i1025" type="#_x0000_t75" style="width:314.45pt;height:116.2pt" o:ole="">
+          <v:shape id="_x0000_i1061" type="#_x0000_t75" style="width:314.05pt;height:116.3pt" o:ole="">
             <v:imagedata r:id="rId11" o:title=""/>
           </v:shape>
-          <o:OLEObject Type="Embed" ProgID="Visio.Drawing.15" ShapeID="_x0000_i1025" DrawAspect="Content" ObjectID="_1755368873" r:id="rId12"/>
+          <o:OLEObject Type="Embed" ProgID="Visio.Drawing.15" ShapeID="_x0000_i1061" DrawAspect="Content" ObjectID="_1755672698" r:id="rId12"/>
         </w:object>
       </w:r>
     </w:p>
@@ -3905,10 +3816,10 @@
       </w:pPr>
       <w:r>
         <w:object w:dxaOrig="8232" w:dyaOrig="5293" w14:anchorId="0B8482C4">
-          <v:shape id="_x0000_i1027" type="#_x0000_t75" style="width:188.65pt;height:121.65pt" o:ole="">
+          <v:shape id="_x0000_i1062" type="#_x0000_t75" style="width:188.3pt;height:121.85pt" o:ole="">
             <v:imagedata r:id="rId13" o:title=""/>
           </v:shape>
-          <o:OLEObject Type="Embed" ProgID="Visio.Drawing.15" ShapeID="_x0000_i1027" DrawAspect="Content" ObjectID="_1755368874" r:id="rId14"/>
+          <o:OLEObject Type="Embed" ProgID="Visio.Drawing.15" ShapeID="_x0000_i1062" DrawAspect="Content" ObjectID="_1755672699" r:id="rId14"/>
         </w:object>
       </w:r>
       <w:r>
@@ -3919,10 +3830,10 @@
       </w:r>
       <w:r>
         <w:object w:dxaOrig="5401" w:dyaOrig="5725" w14:anchorId="75994D20">
-          <v:shape id="_x0000_i1028" type="#_x0000_t75" style="width:126.25pt;height:134.9pt" o:ole="">
+          <v:shape id="_x0000_i1063" type="#_x0000_t75" style="width:126.3pt;height:134.6pt" o:ole="">
             <v:imagedata r:id="rId15" o:title=""/>
           </v:shape>
-          <o:OLEObject Type="Embed" ProgID="Visio.Drawing.15" ShapeID="_x0000_i1028" DrawAspect="Content" ObjectID="_1755368875" r:id="rId16"/>
+          <o:OLEObject Type="Embed" ProgID="Visio.Drawing.15" ShapeID="_x0000_i1063" DrawAspect="Content" ObjectID="_1755672700" r:id="rId16"/>
         </w:object>
       </w:r>
     </w:p>
@@ -3981,15 +3892,7 @@
           <w:sz w:val="28"/>
           <w:szCs w:val="28"/>
         </w:rPr>
-        <w:t>О</w:t>
-      </w:r>
-      <w:r>
-        <w:rPr>
-          <w:rFonts w:ascii="Courier New" w:hAnsi="Courier New" w:cs="Courier New"/>
-          <w:sz w:val="28"/>
-          <w:szCs w:val="28"/>
-        </w:rPr>
-        <w:t xml:space="preserve">перация называется асинхронной, если ее выполнение  осуществляется в 2 фазы: 1) заявка на исполнение; 2) получение результата; при этом участвуют два механизма: </w:t>
+        <w:t xml:space="preserve">Операция называется асинхронной, если ее выполнение  осуществляется в 2 фазы: 1) заявка на исполнение; 2) получение результата; при этом участвуют два механизма: </w:t>
       </w:r>
       <w:r>
         <w:rPr>
@@ -4138,7 +4041,32 @@
           <w:sz w:val="28"/>
           <w:szCs w:val="28"/>
         </w:rPr>
-        <w:t xml:space="preserve">механизмом, </w:t>
+        <w:t xml:space="preserve">механизмом, как правило, непредсказуемо; в то время пока </w:t>
+      </w:r>
+      <w:r>
+        <w:rPr>
+          <w:rFonts w:ascii="Courier New" w:hAnsi="Courier New" w:cs="Courier New"/>
+          <w:sz w:val="28"/>
+          <w:szCs w:val="28"/>
+          <w:lang w:val="en-US"/>
+        </w:rPr>
+        <w:t>B</w:t>
+      </w:r>
+      <w:r>
+        <w:rPr>
+          <w:rFonts w:ascii="Courier New" w:hAnsi="Courier New" w:cs="Courier New"/>
+          <w:sz w:val="28"/>
+          <w:szCs w:val="28"/>
+        </w:rPr>
+        <w:t>-</w:t>
+      </w:r>
+      <w:r>
+        <w:rPr>
+          <w:rFonts w:ascii="Courier New" w:hAnsi="Courier New" w:cs="Courier New"/>
+          <w:sz w:val="28"/>
+          <w:szCs w:val="28"/>
+        </w:rPr>
+        <w:t xml:space="preserve">механизм исполняет операцию, А-механизм выполняет собственную </w:t>
       </w:r>
       <w:r>
         <w:rPr>
@@ -4147,32 +4075,7 @@
           <w:szCs w:val="28"/>
         </w:rPr>
         <w:lastRenderedPageBreak/>
-        <w:t xml:space="preserve">как правило, непредсказуемо; в то время пока </w:t>
-      </w:r>
-      <w:r>
-        <w:rPr>
-          <w:rFonts w:ascii="Courier New" w:hAnsi="Courier New" w:cs="Courier New"/>
-          <w:sz w:val="28"/>
-          <w:szCs w:val="28"/>
-          <w:lang w:val="en-US"/>
-        </w:rPr>
-        <w:t>B</w:t>
-      </w:r>
-      <w:r>
-        <w:rPr>
-          <w:rFonts w:ascii="Courier New" w:hAnsi="Courier New" w:cs="Courier New"/>
-          <w:sz w:val="28"/>
-          <w:szCs w:val="28"/>
-        </w:rPr>
-        <w:t>-</w:t>
-      </w:r>
-      <w:r>
-        <w:rPr>
-          <w:rFonts w:ascii="Courier New" w:hAnsi="Courier New" w:cs="Courier New"/>
-          <w:sz w:val="28"/>
-          <w:szCs w:val="28"/>
-        </w:rPr>
-        <w:t>механизм исполняет операцию, А-механизм выполняет собственную работу. Применение асинхронности не противоречит применению многопоточности.</w:t>
+        <w:t>работу. Применение асинхронности не противоречит применению многопоточности.</w:t>
       </w:r>
     </w:p>
     <w:p>
@@ -4300,15 +4203,7 @@
           <w:sz w:val="28"/>
           <w:szCs w:val="28"/>
         </w:rPr>
-        <w:t>П</w:t>
-      </w:r>
-      <w:r>
-        <w:rPr>
-          <w:rFonts w:ascii="Courier New" w:hAnsi="Courier New" w:cs="Courier New"/>
-          <w:sz w:val="28"/>
-          <w:szCs w:val="28"/>
-        </w:rPr>
-        <w:t xml:space="preserve">рограммная платформа для разработки серверных </w:t>
+        <w:t xml:space="preserve">Программная платформа для разработки серверных </w:t>
       </w:r>
       <w:r>
         <w:rPr>
@@ -6873,7 +6768,7 @@
     <w:p>
       <w:pPr>
         <w:rPr>
-          <w:lang w:val="ru-RU"/>
+          <w:lang w:val="en-US"/>
         </w:rPr>
       </w:pPr>
     </w:p>

</xml_diff>